<commit_message>
some graph and excute algorithm for accuracy
</commit_message>
<xml_diff>
--- a/Report.docx
+++ b/Report.docx
@@ -26,8 +26,125 @@
         <w:t>Report</w:t>
       </w:r>
     </w:p>
+    <w:p>
+      <w:pPr>
+        <w:jc w:val="both"/>
+        <w:rPr>
+          <w:b/>
+          <w:bCs/>
+          <w:sz w:val="40"/>
+          <w:szCs w:val="40"/>
+          <w:u w:val="single"/>
+          <w:lang w:val="en-US"/>
+        </w:rPr>
+      </w:pPr>
+      <w:proofErr w:type="gramStart"/>
+      <w:r>
+        <w:rPr>
+          <w:b/>
+          <w:bCs/>
+          <w:sz w:val="40"/>
+          <w:szCs w:val="40"/>
+          <w:u w:val="single"/>
+          <w:lang w:val="en-US"/>
+        </w:rPr>
+        <w:t>KNeighborsClassifier(</w:t>
+      </w:r>
+      <w:proofErr w:type="gramEnd"/>
+      <w:r>
+        <w:rPr>
+          <w:b/>
+          <w:bCs/>
+          <w:sz w:val="40"/>
+          <w:szCs w:val="40"/>
+          <w:u w:val="single"/>
+          <w:lang w:val="en-US"/>
+        </w:rPr>
+        <w:t>) performance vs. K</w:t>
+      </w:r>
+    </w:p>
+    <w:p>
+      <w:pPr>
+        <w:jc w:val="both"/>
+        <w:rPr>
+          <w:sz w:val="40"/>
+          <w:szCs w:val="40"/>
+          <w:lang w:val="en-US"/>
+        </w:rPr>
+      </w:pPr>
+      <w:r>
+        <w:rPr>
+          <w:sz w:val="40"/>
+          <w:szCs w:val="40"/>
+          <w:lang w:val="en-US"/>
+        </w:rPr>
+        <w:drawing>
+          <wp:inline distT="0" distB="0" distL="0" distR="0" wp14:anchorId="5151DCD1" wp14:editId="75F499D6">
+            <wp:extent cx="5731510" cy="4585335"/>
+            <wp:effectExtent l="0" t="0" r="2540" b="5715"/>
+            <wp:docPr id="1" name="תמונה 1"/>
+            <wp:cNvGraphicFramePr>
+              <a:graphicFrameLocks xmlns:a="http://schemas.openxmlformats.org/drawingml/2006/main" noChangeAspect="1"/>
+            </wp:cNvGraphicFramePr>
+            <a:graphic xmlns:a="http://schemas.openxmlformats.org/drawingml/2006/main">
+              <a:graphicData uri="http://schemas.openxmlformats.org/drawingml/2006/picture">
+                <pic:pic xmlns:pic="http://schemas.openxmlformats.org/drawingml/2006/picture">
+                  <pic:nvPicPr>
+                    <pic:cNvPr id="1" name=""/>
+                    <pic:cNvPicPr/>
+                  </pic:nvPicPr>
+                  <pic:blipFill>
+                    <a:blip r:embed="rId6"/>
+                    <a:stretch>
+                      <a:fillRect/>
+                    </a:stretch>
+                  </pic:blipFill>
+                  <pic:spPr>
+                    <a:xfrm>
+                      <a:off x="0" y="0"/>
+                      <a:ext cx="5731510" cy="4585335"/>
+                    </a:xfrm>
+                    <a:prstGeom prst="rect">
+                      <a:avLst/>
+                    </a:prstGeom>
+                  </pic:spPr>
+                </pic:pic>
+              </a:graphicData>
+            </a:graphic>
+          </wp:inline>
+        </w:drawing>
+      </w:r>
+    </w:p>
+    <w:p>
+      <w:pPr>
+        <w:jc w:val="both"/>
+        <w:rPr>
+          <w:sz w:val="40"/>
+          <w:szCs w:val="40"/>
+          <w:lang w:val="en-US"/>
+        </w:rPr>
+      </w:pPr>
+      <w:r>
+        <w:rPr>
+          <w:sz w:val="40"/>
+          <w:szCs w:val="40"/>
+          <w:lang w:val="en-US"/>
+        </w:rPr>
+        <w:t>So, the conclusion is the best k for us is: 15!</w:t>
+      </w:r>
+    </w:p>
+    <w:p>
+      <w:pPr>
+        <w:jc w:val="both"/>
+        <w:rPr>
+          <w:sz w:val="40"/>
+          <w:szCs w:val="40"/>
+          <w:lang w:val="en-US"/>
+        </w:rPr>
+      </w:pPr>
+    </w:p>
     <w:sectPr>
-      <w:headerReference w:type="default" r:id="rId6"/>
+      <w:headerReference w:type="default" r:id="rId7"/>
       <w:pgSz w:w="11906" w:h="16838"/>
       <w:pgMar w:top="1440" w:right="1440" w:bottom="1440" w:left="1440" w:header="708" w:footer="708" w:gutter="0"/>
       <w:cols w:space="708"/>
@@ -229,6 +346,7 @@
     <w:lsdException w:name="HTML Sample" w:semiHidden="1" w:unhideWhenUsed="1"/>
     <w:lsdException w:name="HTML Typewriter" w:semiHidden="1" w:unhideWhenUsed="1"/>
     <w:lsdException w:name="HTML Variable" w:semiHidden="1" w:unhideWhenUsed="1"/>
+    <w:lsdException w:name="Normal Table" w:semiHidden="1" w:unhideWhenUsed="1"/>
     <w:lsdException w:name="annotation subject" w:semiHidden="1" w:unhideWhenUsed="1"/>
     <w:lsdException w:name="No List" w:semiHidden="1" w:unhideWhenUsed="1"/>
     <w:lsdException w:name="Outline List 1" w:semiHidden="1" w:unhideWhenUsed="1"/>
@@ -275,8 +393,10 @@
     <w:lsdException w:name="Table Subtle 2" w:semiHidden="1" w:unhideWhenUsed="1"/>
     <w:lsdException w:name="Table Web 1" w:semiHidden="1" w:unhideWhenUsed="1"/>
     <w:lsdException w:name="Table Web 2" w:semiHidden="1" w:unhideWhenUsed="1"/>
+    <w:lsdException w:name="Table Web 3" w:semiHidden="1" w:unhideWhenUsed="1"/>
     <w:lsdException w:name="Balloon Text" w:semiHidden="1" w:unhideWhenUsed="1"/>
     <w:lsdException w:name="Table Grid" w:uiPriority="39"/>
+    <w:lsdException w:name="Table Theme" w:semiHidden="1" w:unhideWhenUsed="1"/>
     <w:lsdException w:name="Placeholder Text" w:semiHidden="1"/>
     <w:lsdException w:name="No Spacing" w:uiPriority="1" w:qFormat="1"/>
     <w:lsdException w:name="Light Shading" w:uiPriority="60"/>

</xml_diff>